<commit_message>
ya no se que poner
</commit_message>
<xml_diff>
--- a/hombres.docx
+++ b/hombres.docx
@@ -13,378 +13,383 @@
     <w:p/>
     <w:p>
       <w:r>
-        <w:t>88.35, 91 92 81, Miguel Morales Ramírez, 2025026556, mmorales6556@estudiantec.cr</w:t>
+        <w:t>92.25, 97 98 80, Manuel Navarro Ramírez, 2023012684, mnavarro2684@estudiantec.cr</w:t>
       </w:r>
     </w:p>
     <w:p>
       <w:r>
-        <w:t>81.1, 95 87 58, Paula Solano Ramírez, 2026053195, psolano3195@estudiantec.cr</w:t>
+        <w:t>89.35, 91 94 82, María Solano Gómez, 2025024626, msolano4626@estudiantec.cr</w:t>
       </w:r>
     </w:p>
     <w:p>
       <w:r>
-        <w:t>80.35, 80 93 66, Valeria Flores Rojas, 2026032835, vflores2835@estudiantec.cr</w:t>
+        <w:t>83.15, 99 82 66, Jorge Rivera Navarro, 2024019954, jrivera9954@estudiantec.cr</w:t>
       </w:r>
     </w:p>
     <w:p>
       <w:r>
-        <w:t>75.45, 89 52 87, Pedro Chaves González, 2025037099, pchaves7099@estudiantec.cr</w:t>
+        <w:t>78.95, 75 82 80, María Solano Díaz, 2025065329, msolano5329@estudiantec.cr</w:t>
       </w:r>
     </w:p>
     <w:p>
       <w:r>
-        <w:t>74.05, 75 62 87, Valeria Pérez Morales, 2026049643, vperez9643@estudiantec.cr</w:t>
+        <w:t>78.3, 59 97 79, Gabriela Martínez Ramírez, 2022024423, gmartinez4423@estudiantec.cr</w:t>
       </w:r>
     </w:p>
     <w:p>
       <w:r>
-        <w:t>73.4, 87 85 44, Lucía Rojas Ramírez, 2025016344, lrojas6344@estudiantec.cr</w:t>
+        <w:t>75.2, 49 81 99, Paula Solano González, 2023062756, psolano2756@estudiantec.cr</w:t>
       </w:r>
     </w:p>
     <w:p>
       <w:r>
-        <w:t>73.35, 64 77 80, Elena Morales Flores, 2025055188, emorales5188@estudiantec.cr</w:t>
+        <w:t>71.2, 55 97 60, Andrés Sánchez Flores, 2022022189, asanchez2189@estudiantec.cr</w:t>
       </w:r>
     </w:p>
     <w:p>
       <w:r>
-        <w:t>72.95, 38 89 95, Kenneth Dwyer Bonilla, 2026032414, kdwyer2414@estudiantec.cr</w:t>
+        <w:t>69.75, 57 84 68, Fernando Chaves Solano, 2024036464, fchaves6464@estudiantec.cr</w:t>
       </w:r>
     </w:p>
     <w:p>
       <w:r>
-        <w:t>70.75, 44 99 69, Fernando Rivera Flores, 2025058169, frivera8169@estudiantec.cr</w:t>
+        <w:t>69.75, 24 93 96, Elena Morales Rojas, 2022033264, emorales3264@estudiantec.cr</w:t>
       </w:r>
     </w:p>
     <w:p>
       <w:r>
-        <w:t>70.6, 22 94 100, Pedro Navarro Acosta, 2025036809, pnavarro6809@estudiantec.cr</w:t>
+        <w:t>66.35, 76 81 38, Sofía Sánchez Morales, 2023030951, ssanchez0951@estudiantec.cr</w:t>
       </w:r>
     </w:p>
     <w:p>
       <w:r>
-        <w:t>70.45, 91 100 12, Sofía Chaves Castro, 2027041766, schaves1766@estudiantec.cr</w:t>
+        <w:t>65.8, 87 53 56, Arthur Weber Thomas, 2023024160, aweber4160@estudiantec.cr</w:t>
       </w:r>
     </w:p>
     <w:p>
       <w:r>
-        <w:t>69.15, 89 76 38, José Navarro Mora, 2025024281, jnavarro4281@estudiantec.cr</w:t>
+        <w:t>65.5, 80 24 97, Camila Pérez Rodríguez, 2025037825, cperez7825@estudiantec.cr</w:t>
       </w:r>
     </w:p>
     <w:p>
       <w:r>
-        <w:t>68.6, 57 97 49, Camila Acosta Pérez, 2025021154, cacosta1154@estudiantec.cr</w:t>
+        <w:t>63.05, 66 73 48, Valeria Flores Rojas, 2023049095, vflores9095@estudiantec.cr</w:t>
       </w:r>
     </w:p>
     <w:p>
       <w:r>
-        <w:t>66.9, 73 77 48, Jorge Morales Chaves, 2025037367, jmorales7367@estudiantec.cr</w:t>
+        <w:t>62.85, 60 51 80, Jesse Taylor Malveaux, 2022011365, jtaylor1365@estudiantec.cr</w:t>
       </w:r>
     </w:p>
     <w:p>
       <w:r>
-        <w:t>66.7, 31 79 94, María Acosta Morales, 2027032650, macosta2650@estudiantec.cr</w:t>
+        <w:t>62.85, 76 83 24, Miguel Torres Ramírez, 2025039057, mtorres9057@estudiantec.cr</w:t>
       </w:r>
     </w:p>
     <w:p>
       <w:r>
-        <w:t>66.5, 79 63 56, José Vargas Solano, 2026057791, jvargas7791@estudiantec.cr</w:t>
+        <w:t>62.0, 87 7 97, Daniel Sánchez Rodríguez, 2025048436, dsanchez8436@estudiantec.cr</w:t>
       </w:r>
     </w:p>
     <w:p>
       <w:r>
-        <w:t>66.15, 66 75 56, Gabriela Pérez Rojas, 2026001543, gperez1543@estudiantec.cr</w:t>
+        <w:t>61.7, 88 54 40, Pedro Navarro Martínez, 2022047686, pnavarro7686@estudiantec.cr</w:t>
       </w:r>
     </w:p>
     <w:p>
       <w:r>
-        <w:t>65.7, 66 54 79, Matthew Muraski Thompson, 2025008222, mmuraski8222@estudiantec.cr</w:t>
+        <w:t>61.6, 18 80 91, Paula Solano González, 2025048589, psolano8589@estudiantec.cr</w:t>
       </w:r>
     </w:p>
     <w:p>
       <w:r>
-        <w:t>65.15, 79 66 48, Gabriela Sánchez Díaz, 2025045030, gsanchez5030@estudiantec.cr</w:t>
+        <w:t>61.35, 98 37 47, Daniel Morales Rivera, 2022015240, dmorales5240@estudiantec.cr</w:t>
       </w:r>
     </w:p>
     <w:p>
       <w:r>
-        <w:t>64.5, 77 79 33, John Oday Schwipps, 2027022642, joday2642@estudiantec.cr</w:t>
+        <w:t>59.95, 9 86 89, Valeria Rojas Acosta, 2023059561, vrojas9561@estudiantec.cr</w:t>
       </w:r>
     </w:p>
     <w:p>
       <w:r>
-        <w:t>64.05, 85 68 35, Manuel Chaves Solano, 2026030597, mchaves0597@estudiantec.cr</w:t>
+        <w:t>59.15, 84 73 14, Valeria Acosta Chaves, 2024057686, vacosta7686@estudiantec.cr</w:t>
       </w:r>
     </w:p>
     <w:p>
       <w:r>
-        <w:t>63.75, 35 88 69, Andrés Navarro Ramírez, 2026033894, anavarro3894@estudiantec.cr</w:t>
+        <w:t>57.85, 30 77 68, George Baur Mcdowell, 2025057796, gbaur7796@estudiantec.cr</w:t>
       </w:r>
     </w:p>
     <w:p>
       <w:r>
-        <w:t>63.65, 28 69 99, Paula Acosta Castro, 2026008876, pacosta8876@estudiantec.cr</w:t>
+        <w:t>57.55, 86 21 67, Johnathon Hein Knight, 2024064281, jhein4281@estudiantec.cr</w:t>
       </w:r>
     </w:p>
     <w:p>
       <w:r>
-        <w:t>63.2, 93 79 10, Gabriela Rodríguez Ramírez, 2026030639, grodriguez0639@estudiantec.cr</w:t>
+        <w:t>56.7, 83 13 77, Valeria Pérez Morales, 2024049501, vperez9501@estudiantec.cr</w:t>
       </w:r>
     </w:p>
     <w:p>
       <w:r>
-        <w:t>62.3, 51 79 56, Carlos Morales Martínez, 2026025963, cmorales5963@estudiantec.cr</w:t>
+        <w:t>56.2, 78 68 17, Gabriela Rivera Navarro, 2022031736, grivera1736@estudiantec.cr</w:t>
       </w:r>
     </w:p>
     <w:p>
       <w:r>
-        <w:t>62.0, 52 78 55, Fernando Gómez Rodríguez, 2027011153, fgomez1153@estudiantec.cr</w:t>
+        <w:t>55.8, 53 37 81, Jorge Rivera Solano, 2022021758, jrivera1758@estudiantec.cr</w:t>
       </w:r>
     </w:p>
     <w:p>
       <w:r>
-        <w:t>61.5, 77 73 30, Harold Vides Adams, 2027049740, hvides9740@estudiantec.cr</w:t>
+        <w:t>55.05, 8 79 82, Raymond Sanchez Brinlee, 2025055258, rsanchez5258@estudiantec.cr</w:t>
       </w:r>
     </w:p>
     <w:p>
       <w:r>
-        <w:t>61.05, 100 53 25, Elena Morales Rojas, 2026004313, emorales4313@estudiantec.cr</w:t>
+        <w:t>53.35, 10 85 67, Valeria Navarro Morales, 2024053445, vnavarro3445@estudiantec.cr</w:t>
       </w:r>
     </w:p>
     <w:p>
       <w:r>
-        <w:t>60.6, 79 83 13, Lane Nadeau Chilcott, 2025029013, lnadeau9013@estudiantec.cr</w:t>
+        <w:t>52.9, 19 67 76, José Ramírez Acosta, 2023062696, jramirez2696@estudiantec.cr</w:t>
       </w:r>
     </w:p>
     <w:p>
       <w:r>
-        <w:t>60.0, 96 6 81, Fernando Navarro Vargas, 2027041865, fnavarro1865@estudiantec.cr</w:t>
+        <w:t>52.6, 33 41 89, Carlos Solano Rodríguez, 2025056308, csolano6308@estudiantec.cr</w:t>
       </w:r>
     </w:p>
     <w:p>
       <w:r>
-        <w:t>59.15, 20 83 77, Paula Navarro Torres, 2025033841, pnavarro3841@estudiantec.cr</w:t>
+        <w:t>51.15, 75 66 6, Miguel Morales Vargas, 2023065589, mmorales5589@estudiantec.cr</w:t>
       </w:r>
     </w:p>
     <w:p>
       <w:r>
-        <w:t>58.9, 33 83 61, Luis Acosta Chaves, 2027030959, lacosta0959@estudiantec.cr</w:t>
+        <w:t>51.1, 68 42 42, María Sánchez Rojas, 2022036602, msanchez6602@estudiantec.cr</w:t>
       </w:r>
     </w:p>
     <w:p>
       <w:r>
-        <w:t>58.75, 56 75 43, Lucía Martínez Morales, 2026049864, lmartinez9864@estudiantec.cr</w:t>
+        <w:t>50.35, 17 54 85, José Mora Rodríguez, 2024062930, jmora2930@estudiantec.cr</w:t>
       </w:r>
     </w:p>
     <w:p>
       <w:r>
-        <w:t>58.4, 79 15 85, Andrés Vargas Sánchez, 2027033811, avargas3811@estudiantec.cr</w:t>
+        <w:t>50.3, 50 14 93, Camila Pérez Solano, 2022060666, cperez0666@estudiantec.cr</w:t>
       </w:r>
     </w:p>
     <w:p>
       <w:r>
-        <w:t>57.4, 42 92 35, Andrés Martínez Rodríguez, 2027024675, amartinez4675@estudiantec.cr</w:t>
+        <w:t>49.85, 100 9 39, Carlos Vargas Rivera, 2025040780, cvargas0780@estudiantec.cr</w:t>
       </w:r>
     </w:p>
     <w:p>
       <w:r>
-        <w:t>55.45, 7 100 60, Camila Morales Castro, 2026044548, cmorales4548@estudiantec.cr</w:t>
+        <w:t>49.6, 48 38 65, Camila Rivera Pérez, 2024020739, crivera0739@estudiantec.cr</w:t>
       </w:r>
     </w:p>
     <w:p>
       <w:r>
-        <w:t>53.35, 50 63 46, Jose Cales Beam, 2025023197, jcales3197@estudiantec.cr</w:t>
+        <w:t>49.35, 91 38 14, Laura Torres Rodríguez, 2023057300, ltorres7300@estudiantec.cr</w:t>
       </w:r>
     </w:p>
     <w:p>
       <w:r>
-        <w:t>52.05, 94 11 51, Luis Castro Rodríguez, 2027054494, lcastro4494@estudiantec.cr</w:t>
+        <w:t>48.75, 68 25 54, Larry Burton Campbell, 2022012038, lburton2038@estudiantec.cr</w:t>
       </w:r>
     </w:p>
     <w:p>
       <w:r>
-        <w:t>51.0, 13 89 51, Elena Vargas Chaves, 2025051998, evargas1998@estudiantec.cr</w:t>
+        <w:t>47.9, 65 29 50, Carlos Morales Martínez, 2023014914, cmorales4914@estudiantec.cr</w:t>
       </w:r>
     </w:p>
     <w:p>
       <w:r>
-        <w:t>50.9, 23 77 53, Luis Mora Acosta, 2026000106, lmora0106@estudiantec.cr</w:t>
+        <w:t>47.8, 74 12 59, Valeria Ramírez Solano, 2025057759, vramirez7759@estudiantec.cr</w:t>
       </w:r>
     </w:p>
     <w:p>
       <w:r>
-        <w:t>49.5, 70 26 53, Gabriela Solano Pérez, 2026028432, gsolano8432@estudiantec.cr</w:t>
+        <w:t>47.35, 62 21 61, Jorge Chaves Vargas, 2024028082, jchaves8082@estudiantec.cr</w:t>
       </w:r>
     </w:p>
     <w:p>
       <w:r>
-        <w:t>49.45, 35 96 12, Pedro Solano Rojas, 2027018882, psolano8882@estudiantec.cr</w:t>
+        <w:t>47.15, 15 82 44, Lucía Gómez Morales, 2024053135, lgomez3135@estudiantec.cr</w:t>
       </w:r>
     </w:p>
     <w:p>
       <w:r>
-        <w:t>49.05, 96 3 48, Pedro Rivera Rivera, 2026020148, privera0148@estudiantec.cr</w:t>
+        <w:t>46.3, 90 2 47, David Phillips Magill, 2024014024, dphillips4024@estudiantec.cr</w:t>
       </w:r>
     </w:p>
     <w:p>
       <w:r>
-        <w:t>48.5, 96 34 10, Manuel Solano Gómez, 2025032738, msolano2738@estudiantec.cr</w:t>
+        <w:t>45.5, 47 17 77, Gabriela Castro Díaz, 2025030683, gcastro0683@estudiantec.cr</w:t>
       </w:r>
     </w:p>
     <w:p>
       <w:r>
-        <w:t>48.4, 21 35 96, Fernando Pérez Martínez, 2025031545, fperez1545@estudiantec.cr</w:t>
+        <w:t>45.2, 20 80 34, Miguel Rivera Morales, 2025061274, mrivera1274@estudiantec.cr</w:t>
       </w:r>
     </w:p>
     <w:p>
       <w:r>
-        <w:t>46.65, 41 28 75, Pedro Morales Rojas, 2025015271, pmorales5271@estudiantec.cr</w:t>
+        <w:t>44.2, 36 50 47, Damien Minnick Goodfellow, 2024034982, dminnick4982@estudiantec.cr</w:t>
       </w:r>
     </w:p>
     <w:p>
       <w:r>
-        <w:t>46.4, 26 26 94, Lucía Solano Castro, 2025046433, lsolano6433@estudiantec.cr</w:t>
+        <w:t>43.7, 34 36 64, Elena Rodríguez Navarro, 2025020344, erodriguez0344@estudiantec.cr</w:t>
       </w:r>
     </w:p>
     <w:p>
       <w:r>
-        <w:t>46.05, 58 65 10, Elena Gómez Sánchez, 2027045770, egomez5770@estudiantec.cr</w:t>
+        <w:t>43.6, 5 51 80, Paula Rojas Ramírez, 2022010884, projas0884@estudiantec.cr</w:t>
       </w:r>
     </w:p>
     <w:p>
       <w:r>
-        <w:t>44.8, 79 1 56, Darrell Sergio Elmore, 2025041916, dsergio1916@estudiantec.cr</w:t>
+        <w:t>43.05, 22 59 49, Glen Mills Rooney, 2025040023, gmills0023@estudiantec.cr</w:t>
       </w:r>
     </w:p>
     <w:p>
       <w:r>
-        <w:t>44.8, 40 52 42, María Solano Rodríguez, 2026032479, msolano2479@estudiantec.cr</w:t>
+        <w:t>42.25, 60 53 9, Wilbur Rael Johnson, 2024055174, wrael5174@estudiantec.cr</w:t>
       </w:r>
     </w:p>
     <w:p>
       <w:r>
-        <w:t>44.35, 10 31 100, Luis Acosta Chaves, 2025048571, lacosta8571@estudiantec.cr</w:t>
+        <w:t>41.4, 13 59 54, Laura Flores González, 2022017088, lflores7088@estudiantec.cr</w:t>
       </w:r>
     </w:p>
     <w:p>
       <w:r>
-        <w:t>43.9, 65 51 11, Nicholas Sleiman Wolpert, 2026022886, nsleiman2886@estudiantec.cr</w:t>
+        <w:t>39.5, 40 30 50, Xavi Cespedes Alvarado, 2027283123, xcespedes123@estudiantec.cr</w:t>
       </w:r>
     </w:p>
     <w:p>
       <w:r>
-        <w:t>43.9, 31 73 25, Miguel Rivera Morales, 2026052312, mrivera2312@estudiantec.cr</w:t>
+        <w:t>38.45, 8 83 22, Jorge Mora Sánchez, 2023010584, jmora0584@estudiantec.cr</w:t>
       </w:r>
     </w:p>
     <w:p>
       <w:r>
-        <w:t>43.75, 5 72 56, José Torres Rivera, 2027011568, jtorres1568@estudiantec.cr</w:t>
+        <w:t>38.4, 16 86 9, Manuel Navarro Morales, 2025031088, mnavarro1088@estudiantec.cr</w:t>
       </w:r>
     </w:p>
     <w:p>
       <w:r>
-        <w:t>42.95, 4 39 93, Miguel Sánchez González, 2025047100, msanchez7100@estudiantec.cr</w:t>
+        <w:t>36.7, 56 18 36, Valeria Ramírez Solano, 2024024601, vramirez4601@estudiantec.cr</w:t>
       </w:r>
     </w:p>
     <w:p>
       <w:r>
-        <w:t>42.7, 35 75 14, Carlton Pennington Fujimoto, 2025007747, cpennington7747@estudiantec.cr</w:t>
+        <w:t>36.25, 22 31 59, Valeria Navarro Vargas, 2025014180, vnavarro4180@estudiantec.cr</w:t>
       </w:r>
     </w:p>
     <w:p>
       <w:r>
-        <w:t>42.05, 1 90 34, Laura Torres Rodríguez, 2026017123, ltorres7123@estudiantec.cr</w:t>
+        <w:t>35.65, 33 62 8, Gabriela Acosta Torres, 2025040369, gacosta0369@estudiantec.cr</w:t>
       </w:r>
     </w:p>
     <w:p>
       <w:r>
-        <w:t>41.05, 19 40 68, Luis Rojas Díaz, 2025054562, lrojas4562@estudiantec.cr</w:t>
+        <w:t>35.05, 1 46 62, Sofía Gómez Castro, 2024026126, sgomez6126@estudiantec.cr</w:t>
       </w:r>
     </w:p>
     <w:p>
       <w:r>
-        <w:t>40.9, 16 94 8, Fernando Pérez Martínez, 2026043119, fperez3119@estudiantec.cr</w:t>
+        <w:t>34.75, 27 8 75, Fernando Flores Martínez, 2022056366, fflores6366@estudiantec.cr</w:t>
       </w:r>
     </w:p>
     <w:p>
       <w:r>
-        <w:t>39.95, 54 7 62, Kelly Hart Perry, 2025016733, khart6733@estudiantec.cr</w:t>
+        <w:t>33.05, 14 77 4, Gabriela Acosta Torres, 2024046774, gacosta6774@estudiantec.cr</w:t>
       </w:r>
     </w:p>
     <w:p>
       <w:r>
-        <w:t>39.35, 47 62 4, Jorge Díaz Pérez, 2025050201, jdiaz0201@estudiantec.cr</w:t>
+        <w:t>32.85, 38 7 57, José Navarro Mora, 2024052866, jnavarro2866@estudiantec.cr</w:t>
       </w:r>
     </w:p>
     <w:p>
       <w:r>
-        <w:t>37.45, 62 9 42, Elena Solano Torres, 2025059461, esolano9461@estudiantec.cr</w:t>
+        <w:t>32.55, 36 45 14, Valeria Torres Sánchez, 2024014313, vtorres4313@estudiantec.cr</w:t>
       </w:r>
     </w:p>
     <w:p>
       <w:r>
-        <w:t>36.5, 24 64 19, Valeria Flores Rojas, 2025000722, vflores0722@estudiantec.cr</w:t>
+        <w:t>31.55, 75 4 13, Camila Ramírez Rivera, 2024030108, cramirez0108@estudiantec.cr</w:t>
       </w:r>
     </w:p>
     <w:p>
       <w:r>
-        <w:t>36.3, 35 7 72, Timothy Gibson Mckinnon, 2026001112, tgibson1112@estudiantec.cr</w:t>
+        <w:t>30.6, 35 19 39, Miguel Mora Mora, 2022039894, mmora9894@estudiantec.cr</w:t>
       </w:r>
     </w:p>
     <w:p>
       <w:r>
-        <w:t>34.8, 36 12 60, Valeria Acosta Chaves, 2027006687, vacosta6687@estudiantec.cr</w:t>
+        <w:t>29.2, 12 56 18, Richard Lebowitz Gainey, 2023067492, rlebowitz7492@estudiantec.cr</w:t>
       </w:r>
     </w:p>
     <w:p>
       <w:r>
-        <w:t>34.15, 1 28 80, Paula Navarro González, 2026052241, pnavarro2241@estudiantec.cr</w:t>
+        <w:t>28.55, 39 28 17, Philip Harrison Martin, 2023069670, pharrison9670@estudiantec.cr</w:t>
       </w:r>
     </w:p>
     <w:p>
       <w:r>
-        <w:t>34.0, 35 27 41, Jorge Morales Chaves, 2027011643, jmorales1643@estudiantec.cr</w:t>
+        <w:t>27.2, 5 11 72, Ana Sánchez Martínez, 2025010039, asanchez0039@estudiantec.cr</w:t>
       </w:r>
     </w:p>
     <w:p>
       <w:r>
-        <w:t>33.05, 51 22 25, Eric Engelbrecht Lighthill, 2027004024, eengelbrecht4024@estudiantec.cr</w:t>
+        <w:t>26.1, 19 5 59, Ramon Williams Marshall, 2022044751, rwilliams4751@estudiantec.cr</w:t>
       </w:r>
     </w:p>
     <w:p>
       <w:r>
-        <w:t>28.5, 3 33 53, Pedro Navarro Acosta, 2027039763, pnavarro9763@estudiantec.cr</w:t>
+        <w:t>24.5, 62 2 7, Gabriela Sánchez Díaz, 2023029785, gsanchez9785@estudiantec.cr</w:t>
       </w:r>
     </w:p>
     <w:p>
       <w:r>
-        <w:t>27.0, 53 19 6, Luis Rodríguez Chaves, 2026058350, lrodriguez8350@estudiantec.cr</w:t>
+        <w:t>24.2, 26 8 41, Miguel Mora Mora, 2022020855, mmora0855@estudiantec.cr</w:t>
       </w:r>
     </w:p>
     <w:p>
       <w:r>
-        <w:t>24.65, 40 21 11, Dale Hepler Mayer, 2025021991, dhepler1991@estudiantec.cr</w:t>
+        <w:t>24.0, 13 17 45, Fernando Pérez Martínez, 2022016294, fperez6294@estudiantec.cr</w:t>
       </w:r>
     </w:p>
     <w:p>
       <w:r>
-        <w:t>22.5, 1 47 19, Paula Navarro Mora, 2025053399, pnavarro3399@estudiantec.cr</w:t>
+        <w:t>22.55, 12 31 25, José Torres Ramírez, 2023018519, jtorres8519@estudiantec.cr</w:t>
       </w:r>
     </w:p>
     <w:p>
       <w:r>
-        <w:t>21.7, 7 31 28, Justin Sproul Hylton, 2027016614, jsproul6614@estudiantec.cr</w:t>
+        <w:t>22.1, 8 26 34, Gabriela Rodríguez Mora, 2022068099, grodriguez8099@estudiantec.cr</w:t>
       </w:r>
     </w:p>
     <w:p>
       <w:r>
-        <w:t>21.1, 11 15 40, Anthony Day Ash, 2025040581, aday0581@estudiantec.cr</w:t>
+        <w:t>14.5, 2 36 4, Manuel Martínez Rivera, 2023054946, mmartinez4946@estudiantec.cr</w:t>
+      </w:r>
+    </w:p>
+    <w:p>
+      <w:r>
+        <w:t>8.05, 10 1 14, David Lilly Curry, 2022028355, dlilly8355@estudiantec.cr</w:t>
       </w:r>
     </w:p>
     <w:p>
       <w:r>
         <w:br/>
-        <w:t>Los porcentajes de cada evaluación fueron 33%, 33% y 34% respectivamente, y la cantidad de hombres es 74.</w:t>
+        <w:t>Los porcentajes de cada evaluación fueron 35%, 35% y 30% respectivamente, y la cantidad de hombres es 75.</w:t>
       </w:r>
     </w:p>
     <w:sectPr>

</xml_diff>